<commit_message>
优化接口 Signed-off-by: huanghaohao <huanghao89287503@163.com>
</commit_message>
<xml_diff>
--- a/doc/后台接口.docx
+++ b/doc/后台接口.docx
@@ -6,6 +6,7 @@
       <w:pPr>
         <w:jc w:val="center"/>
         <w:rPr>
+          <w:rFonts w:hint="eastAsia"/>
           <w:sz w:val="40"/>
         </w:rPr>
       </w:pPr>
@@ -150,14 +151,7 @@
               <w:sz w:val="40"/>
               <w:lang w:val="zh-CN"/>
             </w:rPr>
-            <w:t xml:space="preserve"> </w:t>
-          </w:r>
-          <w:r>
-            <w:rPr>
-              <w:sz w:val="40"/>
-              <w:lang w:val="zh-CN"/>
-            </w:rPr>
-            <w:t>录</w:t>
+            <w:t xml:space="preserve"> 录</w:t>
           </w:r>
         </w:p>
         <w:p>
@@ -203,14 +197,7 @@
                 <w:rStyle w:val="Hyperlink"/>
                 <w:sz w:val="24"/>
               </w:rPr>
-              <w:t xml:space="preserve">1. </w:t>
-            </w:r>
-            <w:r>
-              <w:rPr>
-                <w:rStyle w:val="Hyperlink"/>
-                <w:sz w:val="24"/>
-              </w:rPr>
-              <w:t>注册中心模块</w:t>
+              <w:t>1. 注册中心模块</w:t>
             </w:r>
             <w:r>
               <w:rPr>
@@ -271,14 +258,7 @@
                 <w:rStyle w:val="Hyperlink"/>
                 <w:sz w:val="24"/>
               </w:rPr>
-              <w:t>1.1</w:t>
-            </w:r>
-            <w:r>
-              <w:rPr>
-                <w:rStyle w:val="Hyperlink"/>
-                <w:sz w:val="24"/>
-              </w:rPr>
-              <w:t>用户登陆</w:t>
+              <w:t>1.1用户登陆</w:t>
             </w:r>
             <w:r>
               <w:rPr>
@@ -339,14 +319,7 @@
                 <w:rStyle w:val="Hyperlink"/>
                 <w:sz w:val="24"/>
               </w:rPr>
-              <w:t xml:space="preserve">1.2 </w:t>
-            </w:r>
-            <w:r>
-              <w:rPr>
-                <w:rStyle w:val="Hyperlink"/>
-                <w:sz w:val="24"/>
-              </w:rPr>
-              <w:t>用户注销</w:t>
+              <w:t>1.2 用户注销</w:t>
             </w:r>
             <w:r>
               <w:rPr>
@@ -364,13 +337,7 @@
               <w:rPr>
                 <w:sz w:val="24"/>
               </w:rPr>
-              <w:instrText xml:space="preserve"> PAGEREF _Toc</w:instrText>
-            </w:r>
-            <w:r>
-              <w:rPr>
-                <w:sz w:val="24"/>
-              </w:rPr>
-              <w:instrText xml:space="preserve">520810779 \h </w:instrText>
+              <w:instrText xml:space="preserve"> PAGEREF _Toc520810779 \h </w:instrText>
             </w:r>
             <w:r>
               <w:rPr>
@@ -413,14 +380,7 @@
                 <w:rStyle w:val="Hyperlink"/>
                 <w:sz w:val="24"/>
               </w:rPr>
-              <w:t xml:space="preserve">1.3 </w:t>
-            </w:r>
-            <w:r>
-              <w:rPr>
-                <w:rStyle w:val="Hyperlink"/>
-                <w:sz w:val="24"/>
-              </w:rPr>
-              <w:t>用户注册</w:t>
+              <w:t>1.3 用户注册</w:t>
             </w:r>
             <w:r>
               <w:rPr>
@@ -481,21 +441,7 @@
                 <w:rStyle w:val="Hyperlink"/>
                 <w:sz w:val="24"/>
               </w:rPr>
-              <w:t>1.</w:t>
-            </w:r>
-            <w:r>
-              <w:rPr>
-                <w:rStyle w:val="Hyperlink"/>
-                <w:sz w:val="24"/>
-              </w:rPr>
-              <w:t xml:space="preserve">4 </w:t>
-            </w:r>
-            <w:r>
-              <w:rPr>
-                <w:rStyle w:val="Hyperlink"/>
-                <w:sz w:val="24"/>
-              </w:rPr>
-              <w:t>用户名查询</w:t>
+              <w:t>1.4 用户名查询</w:t>
             </w:r>
             <w:r>
               <w:rPr>
@@ -556,14 +502,7 @@
                 <w:rStyle w:val="Hyperlink"/>
                 <w:sz w:val="24"/>
               </w:rPr>
-              <w:t xml:space="preserve">1.5 </w:t>
-            </w:r>
-            <w:r>
-              <w:rPr>
-                <w:rStyle w:val="Hyperlink"/>
-                <w:sz w:val="24"/>
-              </w:rPr>
-              <w:t>用户密码修改</w:t>
+              <w:t>1.5 用户密码修改</w:t>
             </w:r>
             <w:r>
               <w:rPr>
@@ -624,14 +563,7 @@
                 <w:rStyle w:val="Hyperlink"/>
                 <w:sz w:val="24"/>
               </w:rPr>
-              <w:t xml:space="preserve">1.6 </w:t>
-            </w:r>
-            <w:r>
-              <w:rPr>
-                <w:rStyle w:val="Hyperlink"/>
-                <w:sz w:val="24"/>
-              </w:rPr>
-              <w:t>用户删除</w:t>
+              <w:t>1.6 用户删除</w:t>
             </w:r>
             <w:r>
               <w:rPr>
@@ -767,14 +699,7 @@
                 <w:rStyle w:val="Hyperlink"/>
                 <w:sz w:val="24"/>
               </w:rPr>
-              <w:t xml:space="preserve">2.1 </w:t>
-            </w:r>
-            <w:r>
-              <w:rPr>
-                <w:rStyle w:val="Hyperlink"/>
-                <w:sz w:val="24"/>
-              </w:rPr>
-              <w:t>订单状态查询</w:t>
+              <w:t>2.1 订单状态查询</w:t>
             </w:r>
             <w:r>
               <w:rPr>
@@ -792,13 +717,7 @@
               <w:rPr>
                 <w:sz w:val="24"/>
               </w:rPr>
-              <w:instrText xml:space="preserve"> PAGERE</w:instrText>
-            </w:r>
-            <w:r>
-              <w:rPr>
-                <w:sz w:val="24"/>
-              </w:rPr>
-              <w:instrText xml:space="preserve">F _Toc520810785 \h </w:instrText>
+              <w:instrText xml:space="preserve"> PAGEREF _Toc520810785 \h </w:instrText>
             </w:r>
             <w:r>
               <w:rPr>
@@ -935,14 +854,7 @@
                 <w:rFonts w:hint="eastAsia"/>
                 <w:sz w:val="22"/>
               </w:rPr>
-              <w:t>接</w:t>
-            </w:r>
-            <w:r>
-              <w:rPr>
-                <w:rFonts w:hint="eastAsia"/>
-                <w:sz w:val="22"/>
-              </w:rPr>
-              <w:t>口所属模块</w:t>
+              <w:t>接口所属模块</w:t>
             </w:r>
           </w:p>
         </w:tc>
@@ -1041,14 +953,7 @@
                 <w:rFonts w:hint="eastAsia"/>
                 <w:sz w:val="22"/>
               </w:rPr>
-              <w:t>接口（</w:t>
-            </w:r>
-            <w:r>
-              <w:rPr>
-                <w:rFonts w:hint="eastAsia"/>
-                <w:sz w:val="22"/>
-              </w:rPr>
-              <w:t>U</w:t>
+              <w:t>接口（U</w:t>
             </w:r>
             <w:r>
               <w:rPr>
@@ -1100,10 +1005,9 @@
             </w:r>
             <w:r>
               <w:rPr>
-                <w:rFonts w:hint="eastAsia"/>
-                <w:sz w:val="22"/>
-              </w:rPr>
-              <w:t>localhost</w:t>
+                <w:sz w:val="22"/>
+              </w:rPr>
+              <w:t>192.168.2.132</w:t>
             </w:r>
             <w:r>
               <w:rPr>
@@ -1117,27 +1021,34 @@
                 <w:sz w:val="22"/>
               </w:rPr>
               <w:t>011</w:t>
+            </w:r>
+            <w:r>
+              <w:rPr>
+                <w:sz w:val="22"/>
+              </w:rPr>
+              <w:t>/</w:t>
+            </w:r>
+            <w:r>
+              <w:rPr>
+                <w:sz w:val="22"/>
+              </w:rPr>
+              <w:t>roles</w:t>
+            </w:r>
+            <w:r>
+              <w:rPr>
+                <w:sz w:val="22"/>
+              </w:rPr>
+              <w:t>/</w:t>
+            </w:r>
+            <w:r>
+              <w:rPr>
+                <w:rFonts w:hint="eastAsia"/>
+                <w:sz w:val="22"/>
+              </w:rPr>
+              <w:t>list</w:t>
             </w:r>
             <w:bookmarkStart w:id="2" w:name="_GoBack"/>
             <w:bookmarkEnd w:id="2"/>
-            <w:r>
-              <w:rPr>
-                <w:sz w:val="22"/>
-              </w:rPr>
-              <w:t>/</w:t>
-            </w:r>
-            <w:r>
-              <w:rPr>
-                <w:sz w:val="22"/>
-              </w:rPr>
-              <w:t>roles</w:t>
-            </w:r>
-            <w:r>
-              <w:rPr>
-                <w:sz w:val="22"/>
-              </w:rPr>
-              <w:t>/</w:t>
-            </w:r>
           </w:p>
         </w:tc>
       </w:tr>
@@ -1155,7 +1066,6 @@
               <w:spacing w:line="480" w:lineRule="auto"/>
               <w:jc w:val="center"/>
               <w:rPr>
-                <w:rFonts w:hint="eastAsia"/>
                 <w:sz w:val="22"/>
               </w:rPr>
             </w:pPr>
@@ -1503,7 +1413,6 @@
               <w:widowControl/>
               <w:jc w:val="center"/>
               <w:rPr>
-                <w:rFonts w:hint="eastAsia"/>
                 <w:sz w:val="22"/>
               </w:rPr>
             </w:pPr>
@@ -1530,7 +1439,6 @@
             <w:pPr>
               <w:spacing w:line="480" w:lineRule="auto"/>
               <w:rPr>
-                <w:rFonts w:hint="eastAsia"/>
                 <w:sz w:val="22"/>
               </w:rPr>
             </w:pPr>
@@ -1708,13 +1616,7 @@
           <w:rFonts w:hint="eastAsia"/>
         </w:rPr>
         <w:lastRenderedPageBreak/>
-        <w:t>1.</w:t>
-      </w:r>
-      <w:r>
-        <w:rPr>
-          <w:rFonts w:hint="eastAsia"/>
-        </w:rPr>
-        <w:t>2</w:t>
+        <w:t>1.2</w:t>
       </w:r>
       <w:r>
         <w:t xml:space="preserve"> </w:t>
@@ -1920,10 +1822,9 @@
             </w:r>
             <w:r>
               <w:rPr>
-                <w:rFonts w:hint="eastAsia"/>
-                <w:sz w:val="22"/>
-              </w:rPr>
-              <w:t>localhost</w:t>
+                <w:sz w:val="22"/>
+              </w:rPr>
+              <w:t>192.168.2.132</w:t>
             </w:r>
             <w:r>
               <w:rPr>
@@ -1955,7 +1856,6 @@
               <w:spacing w:line="480" w:lineRule="auto"/>
               <w:jc w:val="center"/>
               <w:rPr>
-                <w:rFonts w:hint="eastAsia"/>
                 <w:sz w:val="22"/>
               </w:rPr>
             </w:pPr>
@@ -2303,7 +2203,6 @@
               <w:widowControl/>
               <w:jc w:val="center"/>
               <w:rPr>
-                <w:rFonts w:hint="eastAsia"/>
                 <w:sz w:val="22"/>
               </w:rPr>
             </w:pPr>
@@ -2359,7 +2258,6 @@
             <w:pPr>
               <w:spacing w:line="480" w:lineRule="auto"/>
               <w:rPr>
-                <w:rFonts w:hint="eastAsia"/>
                 <w:sz w:val="22"/>
               </w:rPr>
             </w:pPr>
@@ -2730,7 +2628,19 @@
               <w:rPr>
                 <w:sz w:val="22"/>
               </w:rPr>
-              <w:t>localhost:8011/roles/permission/list</w:t>
+              <w:t>192.168.2</w:t>
+            </w:r>
+            <w:r>
+              <w:rPr>
+                <w:sz w:val="22"/>
+              </w:rPr>
+              <w:t>.132</w:t>
+            </w:r>
+            <w:r>
+              <w:rPr>
+                <w:sz w:val="22"/>
+              </w:rPr>
+              <w:t>:8011/roles/permission/list</w:t>
             </w:r>
           </w:p>
         </w:tc>
@@ -2749,7 +2659,6 @@
               <w:spacing w:line="480" w:lineRule="auto"/>
               <w:jc w:val="center"/>
               <w:rPr>
-                <w:rFonts w:hint="eastAsia"/>
                 <w:sz w:val="22"/>
               </w:rPr>
             </w:pPr>
@@ -3097,7 +3006,6 @@
               <w:widowControl/>
               <w:jc w:val="center"/>
               <w:rPr>
-                <w:rFonts w:hint="eastAsia"/>
                 <w:sz w:val="22"/>
               </w:rPr>
             </w:pPr>
@@ -3124,7 +3032,6 @@
             <w:pPr>
               <w:spacing w:line="480" w:lineRule="auto"/>
               <w:rPr>
-                <w:rFonts w:hint="eastAsia"/>
                 <w:sz w:val="22"/>
               </w:rPr>
             </w:pPr>
@@ -3358,7 +3265,7 @@
             </w:r>
             <w:proofErr w:type="spellEnd"/>
             <w:r>
-              <w:t>": null,</w:t>
+              <w:t>": 1,</w:t>
             </w:r>
           </w:p>
           <w:p>
@@ -3374,7 +3281,7 @@
             </w:r>
             <w:proofErr w:type="spellEnd"/>
             <w:r>
-              <w:t>": null,</w:t>
+              <w:t>": "超级管理员",</w:t>
             </w:r>
           </w:p>
           <w:p>
@@ -3422,7 +3329,7 @@
             </w:r>
             <w:proofErr w:type="spellEnd"/>
             <w:r>
-              <w:t>": null,</w:t>
+              <w:t>": 1,</w:t>
             </w:r>
           </w:p>
           <w:p>
@@ -3471,7 +3378,7 @@
             </w:r>
             <w:proofErr w:type="spellEnd"/>
             <w:r>
-              <w:t>": null,</w:t>
+              <w:t>": 1,</w:t>
             </w:r>
           </w:p>
           <w:p>
@@ -3487,7 +3394,7 @@
             </w:r>
             <w:proofErr w:type="spellEnd"/>
             <w:r>
-              <w:t>": null,</w:t>
+              <w:t>": "超级管理员",</w:t>
             </w:r>
           </w:p>
           <w:p>
@@ -3535,7 +3442,7 @@
             </w:r>
             <w:proofErr w:type="spellEnd"/>
             <w:r>
-              <w:t>": null,</w:t>
+              <w:t>": 2,</w:t>
             </w:r>
           </w:p>
           <w:p>
@@ -3591,7 +3498,7 @@
             </w:r>
             <w:proofErr w:type="spellEnd"/>
             <w:r>
-              <w:t>": null,</w:t>
+              <w:t>": 1,</w:t>
             </w:r>
           </w:p>
           <w:p>
@@ -3607,7 +3514,7 @@
             </w:r>
             <w:proofErr w:type="spellEnd"/>
             <w:r>
-              <w:t>": null,</w:t>
+              <w:t>": "超级管理员",</w:t>
             </w:r>
           </w:p>
           <w:p>
@@ -3655,7 +3562,7 @@
             </w:r>
             <w:proofErr w:type="spellEnd"/>
             <w:r>
-              <w:t>": null,</w:t>
+              <w:t>": 2,</w:t>
             </w:r>
           </w:p>
           <w:p>
@@ -3711,7 +3618,7 @@
             </w:r>
             <w:proofErr w:type="spellEnd"/>
             <w:r>
-              <w:t>": null,</w:t>
+              <w:t>": 1,</w:t>
             </w:r>
           </w:p>
           <w:p>
@@ -3727,7 +3634,7 @@
             </w:r>
             <w:proofErr w:type="spellEnd"/>
             <w:r>
-              <w:t>": null,</w:t>
+              <w:t>": "超级管理员",</w:t>
             </w:r>
           </w:p>
           <w:p>
@@ -3775,7 +3682,7 @@
             </w:r>
             <w:proofErr w:type="spellEnd"/>
             <w:r>
-              <w:t>": null,</w:t>
+              <w:t>": 2,</w:t>
             </w:r>
           </w:p>
           <w:p>
@@ -3831,7 +3738,7 @@
             </w:r>
             <w:proofErr w:type="spellEnd"/>
             <w:r>
-              <w:t>": null,</w:t>
+              <w:t>": 1,</w:t>
             </w:r>
           </w:p>
           <w:p>
@@ -3847,7 +3754,7 @@
             </w:r>
             <w:proofErr w:type="spellEnd"/>
             <w:r>
-              <w:t>": null,</w:t>
+              <w:t>": "超级管理员",</w:t>
             </w:r>
           </w:p>
           <w:p>
@@ -3895,7 +3802,7 @@
             </w:r>
             <w:proofErr w:type="spellEnd"/>
             <w:r>
-              <w:t>": null,</w:t>
+              <w:t>": 2,</w:t>
             </w:r>
           </w:p>
           <w:p>
@@ -3967,7 +3874,7 @@
             </w:r>
             <w:proofErr w:type="spellEnd"/>
             <w:r>
-              <w:t>": null,</w:t>
+              <w:t>": 1,</w:t>
             </w:r>
           </w:p>
           <w:p>
@@ -3983,7 +3890,7 @@
             </w:r>
             <w:proofErr w:type="spellEnd"/>
             <w:r>
-              <w:t>": null,</w:t>
+              <w:t>": "超级管理员",</w:t>
             </w:r>
           </w:p>
           <w:p>
@@ -4031,7 +3938,7 @@
             </w:r>
             <w:proofErr w:type="spellEnd"/>
             <w:r>
-              <w:t>": null,</w:t>
+              <w:t>": 1,</w:t>
             </w:r>
           </w:p>
           <w:p>
@@ -4086,6 +3993,9 @@
           <w:p>
             <w:pPr>
               <w:widowControl/>
+              <w:rPr>
+                <w:rFonts w:hint="eastAsia"/>
+              </w:rPr>
             </w:pPr>
             <w:r>
               <w:t>}</w:t>
@@ -4653,6 +4563,7 @@
   <w:style w:type="character" w:default="1" w:styleId="DefaultParagraphFont">
     <w:name w:val="Default Paragraph Font"/>
     <w:uiPriority w:val="1"/>
+    <w:semiHidden/>
     <w:unhideWhenUsed/>
   </w:style>
   <w:style w:type="table" w:default="1" w:styleId="TableNormal">
@@ -5060,7 +4971,7 @@
 </file>
 
 <file path=customXml/itemProps2.xml><?xml version="1.0" encoding="utf-8"?>
-<ds:datastoreItem xmlns:ds="http://schemas.openxmlformats.org/officeDocument/2006/customXml" ds:itemID="{633FB66B-8208-4E00-A8AC-70CC69CAC92D}">
+<ds:datastoreItem xmlns:ds="http://schemas.openxmlformats.org/officeDocument/2006/customXml" ds:itemID="{6C1188A3-FDEE-4902-A4CD-13BB80CD6982}">
   <ds:schemaRefs>
     <ds:schemaRef ds:uri="http://schemas.openxmlformats.org/officeDocument/2006/bibliography"/>
   </ds:schemaRefs>

</xml_diff>